<commit_message>
Update Case Study - Online Shopping.docx
</commit_message>
<xml_diff>
--- a/Case Study - Online Shopping.docx
+++ b/Case Study - Online Shopping.docx
@@ -16,7 +16,7 @@
           <w:sz w:val="32"/>
           <w:szCs w:val="32"/>
         </w:rPr>
-        <w:t>Case Stu</w:t>
+        <w:t xml:space="preserve">Anitha - </w:t>
       </w:r>
       <w:bookmarkStart w:id="0" w:name="_GoBack"/>
       <w:bookmarkEnd w:id="0"/>
@@ -26,7 +26,7 @@
           <w:sz w:val="32"/>
           <w:szCs w:val="32"/>
         </w:rPr>
-        <w:t xml:space="preserve">dy – Online Shopping </w:t>
+        <w:t xml:space="preserve">Case Study – Online Shopping </w:t>
       </w:r>
     </w:p>
     <w:p>

</xml_diff>